<commit_message>
renamed jetstar cancel emails for au and nz
</commit_message>
<xml_diff>
--- a/jetstar/au/au-revisions/JS AU Policy Confirmation Email.docx
+++ b/jetstar/au/au-revisions/JS AU Policy Confirmation Email.docx
@@ -6,11 +6,6 @@
       <w:pPr>
         <w:pStyle w:val="Heading1"/>
       </w:pPr>
-      <w:bookmarkStart w:id="0" w:name="_Toc215578559"/>
-      <w:r>
-        <w:t>JQ AU Policy Confirmation Email</w:t>
-      </w:r>
-      <w:bookmarkEnd w:id="0"/>
     </w:p>
     <w:tbl>
       <w:tblPr>
@@ -93,8 +88,8 @@
               </w:rPr>
               <w:t xml:space="preserve"> </w:t>
             </w:r>
+            <w:commentRangeStart w:id="0"/>
             <w:commentRangeStart w:id="1"/>
-            <w:commentRangeStart w:id="2"/>
             <w:r>
               <w:rPr>
                 <w:rFonts w:eastAsia="Times New Roman"/>
@@ -137,6 +132,15 @@
               </w:rPr>
               <w:t xml:space="preserve">&gt; </w:t>
             </w:r>
+            <w:commentRangeEnd w:id="0"/>
+            <w:r>
+              <w:rPr>
+                <w:rStyle w:val="CommentReference"/>
+                <w:sz w:val="20"/>
+                <w:szCs w:val="20"/>
+              </w:rPr>
+              <w:commentReference w:id="0"/>
+            </w:r>
             <w:commentRangeEnd w:id="1"/>
             <w:r>
               <w:rPr>
@@ -145,15 +149,6 @@
                 <w:szCs w:val="20"/>
               </w:rPr>
               <w:commentReference w:id="1"/>
-            </w:r>
-            <w:commentRangeEnd w:id="2"/>
-            <w:r>
-              <w:rPr>
-                <w:rStyle w:val="CommentReference"/>
-                <w:sz w:val="20"/>
-                <w:szCs w:val="20"/>
-              </w:rPr>
-              <w:commentReference w:id="2"/>
             </w:r>
             <w:r>
               <w:br/>
@@ -424,7 +419,7 @@
                                                   </pic:cNvPicPr>
                                                 </pic:nvPicPr>
                                                 <pic:blipFill>
-                                                  <a:blip r:embed="rId12" cstate="print">
+                                                  <a:blip r:embed="rId14" cstate="print">
                                                     <a:extLst>
                                                       <a:ext uri="{28A0092B-C50C-407E-A947-70E740481C1C}">
                                                         <a14:useLocalDpi xmlns:a14="http://schemas.microsoft.com/office/drawing/2010/main" val="0"/>
@@ -483,7 +478,7 @@
                                                   <pic:cNvPicPr/>
                                                 </pic:nvPicPr>
                                                 <pic:blipFill rotWithShape="1">
-                                                  <a:blip r:embed="rId13"/>
+                                                  <a:blip r:embed="rId15"/>
                                                   <a:srcRect l="59518" t="18606" r="3721" b="18599"/>
                                                   <a:stretch>
                                                     <a:fillRect/>
@@ -641,7 +636,7 @@
                                                   </w:rPr>
                                                   <w:t xml:space="preserve"> sanctioned destinations. Check the latest </w:t>
                                                 </w:r>
-                                                <w:hyperlink r:id="rId14">
+                                                <w:hyperlink r:id="rId16">
                                                   <w:r>
                                                     <w:rPr>
                                                       <w:rStyle w:val="Hyperlink"/>
@@ -661,10 +656,10 @@
                                                   </w:rPr>
                                                   <w:t xml:space="preserve"> and our </w:t>
                                                 </w:r>
+                                                <w:commentRangeStart w:id="2"/>
                                                 <w:commentRangeStart w:id="3"/>
                                                 <w:commentRangeStart w:id="4"/>
                                                 <w:commentRangeStart w:id="5"/>
-                                                <w:commentRangeStart w:id="6"/>
                                                 <w:r>
                                                   <w:fldChar w:fldCharType="begin"/>
                                                 </w:r>
@@ -685,6 +680,16 @@
                                                 </w:r>
                                                 <w:r>
                                                   <w:fldChar w:fldCharType="end"/>
+                                                </w:r>
+                                                <w:commentRangeEnd w:id="2"/>
+                                                <w:r>
+                                                  <w:rPr>
+                                                    <w:rStyle w:val="CommentReference"/>
+                                                    <w:rFonts w:eastAsia="Times New Roman"/>
+                                                    <w:sz w:val="18"/>
+                                                    <w:szCs w:val="18"/>
+                                                  </w:rPr>
+                                                  <w:commentReference w:id="2"/>
                                                 </w:r>
                                                 <w:commentRangeEnd w:id="3"/>
                                                 <w:r>
@@ -715,16 +720,6 @@
                                                     <w:szCs w:val="18"/>
                                                   </w:rPr>
                                                   <w:commentReference w:id="5"/>
-                                                </w:r>
-                                                <w:commentRangeEnd w:id="6"/>
-                                                <w:r>
-                                                  <w:rPr>
-                                                    <w:rStyle w:val="CommentReference"/>
-                                                    <w:rFonts w:eastAsia="Times New Roman"/>
-                                                    <w:sz w:val="18"/>
-                                                    <w:szCs w:val="18"/>
-                                                  </w:rPr>
-                                                  <w:commentReference w:id="6"/>
                                                 </w:r>
                                                 <w:r>
                                                   <w:rPr>
@@ -824,7 +819,7 @@
                                                   </pic:cNvPicPr>
                                                 </pic:nvPicPr>
                                                 <pic:blipFill>
-                                                  <a:blip r:embed="rId15" r:link="rId16">
+                                                  <a:blip r:embed="rId17" r:link="rId18">
                                                     <a:extLst>
                                                       <a:ext uri="{28A0092B-C50C-407E-A947-70E740481C1C}">
                                                         <a14:useLocalDpi xmlns:a14="http://schemas.microsoft.com/office/drawing/2010/main" val="0"/>
@@ -996,7 +991,7 @@
                                             </w:rPr>
                                             <w:t xml:space="preserve"> please log into the </w:t>
                                           </w:r>
-                                          <w:commentRangeStart w:id="7"/>
+                                          <w:commentRangeStart w:id="6"/>
                                           <w:r>
                                             <w:fldChar w:fldCharType="begin"/>
                                           </w:r>
@@ -1017,7 +1012,7 @@
                                           <w:r>
                                             <w:fldChar w:fldCharType="end"/>
                                           </w:r>
-                                          <w:commentRangeEnd w:id="7"/>
+                                          <w:commentRangeEnd w:id="6"/>
                                           <w:r>
                                             <w:rPr>
                                               <w:rStyle w:val="CommentReference"/>
@@ -1025,7 +1020,7 @@
                                               <w:sz w:val="20"/>
                                               <w:szCs w:val="20"/>
                                             </w:rPr>
-                                            <w:commentReference w:id="7"/>
+                                            <w:commentReference w:id="6"/>
                                           </w:r>
                                           <w:r>
                                             <w:rPr>
@@ -1339,8 +1334,8 @@
                                                     <w:rFonts w:eastAsia="Times New Roman"/>
                                                   </w:rPr>
                                                 </w:pPr>
+                                                <w:commentRangeStart w:id="7"/>
                                                 <w:commentRangeStart w:id="8"/>
-                                                <w:commentRangeStart w:id="9"/>
                                                 <w:r>
                                                   <w:rPr>
                                                     <w:rFonts w:eastAsia="Times New Roman"/>
@@ -1361,6 +1356,16 @@
                                                   </w:rPr>
                                                   <w:t>Date</w:t>
                                                 </w:r>
+                                                <w:commentRangeEnd w:id="7"/>
+                                                <w:r>
+                                                  <w:rPr>
+                                                    <w:rStyle w:val="CommentReference"/>
+                                                    <w:rFonts w:eastAsia="Times New Roman"/>
+                                                    <w:sz w:val="20"/>
+                                                    <w:szCs w:val="20"/>
+                                                  </w:rPr>
+                                                  <w:commentReference w:id="7"/>
+                                                </w:r>
                                                 <w:commentRangeEnd w:id="8"/>
                                                 <w:r>
                                                   <w:rPr>
@@ -1370,16 +1375,6 @@
                                                     <w:szCs w:val="20"/>
                                                   </w:rPr>
                                                   <w:commentReference w:id="8"/>
-                                                </w:r>
-                                                <w:commentRangeEnd w:id="9"/>
-                                                <w:r>
-                                                  <w:rPr>
-                                                    <w:rStyle w:val="CommentReference"/>
-                                                    <w:rFonts w:eastAsia="Times New Roman"/>
-                                                    <w:sz w:val="20"/>
-                                                    <w:szCs w:val="20"/>
-                                                  </w:rPr>
-                                                  <w:commentReference w:id="9"/>
                                                 </w:r>
                                               </w:p>
                                             </w:tc>
@@ -1785,27 +1780,27 @@
                                               <w:rFonts w:eastAsia="Times New Roman"/>
                                             </w:rPr>
                                           </w:pPr>
+                                          <w:commentRangeStart w:id="9"/>
+                                          <w:r>
+                                            <w:rPr>
+                                              <w:rFonts w:eastAsia="Times New Roman"/>
+                                            </w:rPr>
+                                            <w:t>Remember, you can cancel your policy for a full refund within 21 days</w:t>
+                                          </w:r>
+                                          <w:r>
+                                            <w:rPr>
+                                              <w:rFonts w:eastAsia="Times New Roman"/>
+                                            </w:rPr>
+                                            <w:t xml:space="preserve"> </w:t>
+                                          </w:r>
                                           <w:commentRangeStart w:id="10"/>
                                           <w:r>
                                             <w:rPr>
                                               <w:rFonts w:eastAsia="Times New Roman"/>
                                             </w:rPr>
-                                            <w:t>Remember, you can cancel your policy for a full refund within 21 days</w:t>
-                                          </w:r>
-                                          <w:r>
-                                            <w:rPr>
-                                              <w:rFonts w:eastAsia="Times New Roman"/>
-                                            </w:rPr>
-                                            <w:t xml:space="preserve"> </w:t>
-                                          </w:r>
-                                          <w:commentRangeStart w:id="11"/>
-                                          <w:r>
-                                            <w:rPr>
-                                              <w:rFonts w:eastAsia="Times New Roman"/>
-                                            </w:rPr>
                                             <w:t xml:space="preserve">of </w:t>
                                           </w:r>
-                                          <w:commentRangeEnd w:id="11"/>
+                                          <w:commentRangeEnd w:id="10"/>
                                           <w:r>
                                             <w:rPr>
                                               <w:rStyle w:val="CommentReference"/>
@@ -1813,7 +1808,7 @@
                                               <w:sz w:val="20"/>
                                               <w:szCs w:val="20"/>
                                             </w:rPr>
-                                            <w:commentReference w:id="11"/>
+                                            <w:commentReference w:id="10"/>
                                           </w:r>
                                           <w:r>
                                             <w:rPr>
@@ -1841,12 +1836,12 @@
                                             </w:rPr>
                                             <w:t xml:space="preserve"> you have not started your trip or made any claims.</w:t>
                                           </w:r>
-                                          <w:commentRangeEnd w:id="10"/>
+                                          <w:commentRangeEnd w:id="9"/>
                                           <w:r>
                                             <w:rPr>
                                               <w:rStyle w:val="CommentReference"/>
                                             </w:rPr>
-                                            <w:commentReference w:id="10"/>
+                                            <w:commentReference w:id="9"/>
                                           </w:r>
                                         </w:p>
                                       </w:tc>
@@ -1939,8 +1934,8 @@
                                               <w:color w:val="001871"/>
                                             </w:rPr>
                                           </w:pPr>
-                                          <w:commentRangeStart w:id="12"/>
-                                          <w:commentRangeEnd w:id="12"/>
+                                          <w:commentRangeStart w:id="11"/>
+                                          <w:commentRangeEnd w:id="11"/>
                                           <w:r>
                                             <w:rPr>
                                               <w:rStyle w:val="CommentReference"/>
@@ -1948,7 +1943,7 @@
                                               <w:sz w:val="20"/>
                                               <w:szCs w:val="20"/>
                                             </w:rPr>
-                                            <w:commentReference w:id="12"/>
+                                            <w:commentReference w:id="11"/>
                                           </w:r>
                                         </w:p>
                                         <w:p>
@@ -1957,8 +1952,8 @@
                                               <w:rFonts w:eastAsia="Times New Roman"/>
                                             </w:rPr>
                                           </w:pPr>
+                                          <w:commentRangeStart w:id="12"/>
                                           <w:commentRangeStart w:id="13"/>
-                                          <w:commentRangeStart w:id="14"/>
                                           <w:r>
                                             <w:rPr>
                                               <w:rFonts w:eastAsia="Times New Roman"/>
@@ -1968,23 +1963,23 @@
                                             </w:rPr>
                                             <w:t>Help with your policy</w:t>
                                           </w:r>
-                                          <w:commentRangeEnd w:id="13"/>
+                                          <w:commentRangeEnd w:id="12"/>
                                           <w:r>
                                             <w:rPr>
                                               <w:rStyle w:val="CommentReference"/>
                                               <w:sz w:val="20"/>
                                               <w:szCs w:val="20"/>
                                             </w:rPr>
-                                            <w:commentReference w:id="13"/>
-                                          </w:r>
-                                          <w:commentRangeEnd w:id="14"/>
+                                            <w:commentReference w:id="12"/>
+                                          </w:r>
+                                          <w:commentRangeEnd w:id="13"/>
                                           <w:r>
                                             <w:rPr>
                                               <w:rStyle w:val="CommentReference"/>
                                               <w:sz w:val="20"/>
                                               <w:szCs w:val="20"/>
                                             </w:rPr>
-                                            <w:commentReference w:id="14"/>
+                                            <w:commentReference w:id="13"/>
                                           </w:r>
                                           <w:r>
                                             <w:br/>
@@ -2023,6 +2018,7 @@
                                             </w:rPr>
                                           </w:pPr>
                                           <w:r>
+                                            <w:lastRenderedPageBreak/>
                                             <w:br/>
                                           </w:r>
                                           <w:r>
@@ -2059,7 +2055,7 @@
                                             </w:rPr>
                                             <w:t xml:space="preserve">Email: </w:t>
                                           </w:r>
-                                          <w:hyperlink r:id="rId17" w:history="1">
+                                          <w:hyperlink r:id="rId19" w:history="1">
                                             <w:r>
                                               <w:rPr>
                                                 <w:rStyle w:val="Hyperlink"/>
@@ -2075,8 +2071,8 @@
                                               <w:t>@zurich.com</w:t>
                                             </w:r>
                                           </w:hyperlink>
+                                          <w:commentRangeStart w:id="14"/>
                                           <w:commentRangeStart w:id="15"/>
-                                          <w:commentRangeStart w:id="16"/>
                                           <w:r>
                                             <w:rPr>
                                               <w:rFonts w:eastAsia="Times New Roman"/>
@@ -2085,7 +2081,7 @@
                                             </w:rPr>
                                             <w:t xml:space="preserve"> </w:t>
                                           </w:r>
-                                          <w:commentRangeEnd w:id="15"/>
+                                          <w:commentRangeEnd w:id="14"/>
                                           <w:r>
                                             <w:rPr>
                                               <w:rStyle w:val="CommentReference"/>
@@ -2093,9 +2089,9 @@
                                               <w:sz w:val="18"/>
                                               <w:szCs w:val="18"/>
                                             </w:rPr>
-                                            <w:commentReference w:id="15"/>
-                                          </w:r>
-                                          <w:commentRangeEnd w:id="16"/>
+                                            <w:commentReference w:id="14"/>
+                                          </w:r>
+                                          <w:commentRangeEnd w:id="15"/>
                                           <w:r>
                                             <w:rPr>
                                               <w:rStyle w:val="CommentReference"/>
@@ -2103,7 +2099,7 @@
                                               <w:sz w:val="18"/>
                                               <w:szCs w:val="18"/>
                                             </w:rPr>
-                                            <w:commentReference w:id="16"/>
+                                            <w:commentReference w:id="15"/>
                                           </w:r>
                                         </w:p>
                                       </w:tc>
@@ -2134,6 +2130,7 @@
                                               <w:bCs/>
                                               <w:color w:val="2167AE"/>
                                             </w:rPr>
+                                            <w:lastRenderedPageBreak/>
                                             <w:t>Help while travelling</w:t>
                                           </w:r>
                                           <w:r>
@@ -2187,7 +2184,7 @@
                                             <w:br/>
                                             <w:t xml:space="preserve">Email: </w:t>
                                           </w:r>
-                                          <w:hyperlink r:id="rId18" w:history="1">
+                                          <w:hyperlink r:id="rId20" w:history="1">
                                             <w:r>
                                               <w:rPr>
                                                 <w:rStyle w:val="Hyperlink"/>
@@ -2208,14 +2205,14 @@
                                               <w:t>assistance@zurich.com</w:t>
                                             </w:r>
                                           </w:hyperlink>
-                                          <w:commentRangeStart w:id="17"/>
+                                          <w:commentRangeStart w:id="16"/>
                                           <w:r>
                                             <w:rPr>
                                               <w:rFonts w:eastAsia="Times New Roman"/>
                                             </w:rPr>
                                             <w:t xml:space="preserve"> </w:t>
                                           </w:r>
-                                          <w:commentRangeEnd w:id="17"/>
+                                          <w:commentRangeEnd w:id="16"/>
                                           <w:r>
                                             <w:rPr>
                                               <w:rStyle w:val="CommentReference"/>
@@ -2223,7 +2220,7 @@
                                               <w:sz w:val="20"/>
                                               <w:szCs w:val="20"/>
                                             </w:rPr>
-                                            <w:commentReference w:id="17"/>
+                                            <w:commentReference w:id="16"/>
                                           </w:r>
                                         </w:p>
                                       </w:tc>
@@ -2322,176 +2319,6 @@
                                                     <pic:pic xmlns:pic="http://schemas.openxmlformats.org/drawingml/2006/picture">
                                                       <pic:nvPicPr>
                                                         <pic:cNvPr id="0" name="Picture 6"/>
-                                                        <pic:cNvPicPr>
-                                                          <a:picLocks noChangeAspect="1" noChangeArrowheads="1"/>
-                                                        </pic:cNvPicPr>
-                                                      </pic:nvPicPr>
-                                                      <pic:blipFill>
-                                                        <a:blip r:embed="rId19">
-                                                          <a:extLst>
-                                                            <a:ext uri="{28A0092B-C50C-407E-A947-70E740481C1C}">
-                                                              <a14:useLocalDpi xmlns:a14="http://schemas.microsoft.com/office/drawing/2010/main" val="0"/>
-                                                            </a:ext>
-                                                          </a:extLst>
-                                                        </a:blip>
-                                                        <a:srcRect/>
-                                                        <a:stretch>
-                                                          <a:fillRect/>
-                                                        </a:stretch>
-                                                      </pic:blipFill>
-                                                      <pic:spPr bwMode="auto">
-                                                        <a:xfrm>
-                                                          <a:off x="0" y="0"/>
-                                                          <a:ext cx="209550" cy="209550"/>
-                                                        </a:xfrm>
-                                                        <a:prstGeom prst="rect">
-                                                          <a:avLst/>
-                                                        </a:prstGeom>
-                                                        <a:noFill/>
-                                                        <a:ln>
-                                                          <a:noFill/>
-                                                        </a:ln>
-                                                      </pic:spPr>
-                                                    </pic:pic>
-                                                  </a:graphicData>
-                                                </a:graphic>
-                                                <wp14:sizeRelH relativeFrom="page">
-                                                  <wp14:pctWidth>0</wp14:pctWidth>
-                                                </wp14:sizeRelH>
-                                                <wp14:sizeRelV relativeFrom="page">
-                                                  <wp14:pctHeight>0</wp14:pctHeight>
-                                                </wp14:sizeRelV>
-                                              </wp:anchor>
-                                            </w:drawing>
-                                          </w:r>
-                                          <w:r>
-                                            <w:rPr>
-                                              <w:rFonts w:eastAsia="Times New Roman"/>
-                                              <w:b/>
-                                              <w:color w:val="2167AE"/>
-                                              <w:sz w:val="18"/>
-                                              <w:szCs w:val="18"/>
-                                            </w:rPr>
-                                            <w:t>Online:</w:t>
-                                          </w:r>
-                                          <w:r>
-                                            <w:rPr>
-                                              <w:rFonts w:eastAsia="Times New Roman"/>
-                                              <w:b/>
-                                              <w:color w:val="001871"/>
-                                              <w:sz w:val="18"/>
-                                              <w:szCs w:val="18"/>
-                                            </w:rPr>
-                                            <w:t xml:space="preserve"> </w:t>
-                                          </w:r>
-                                        </w:p>
-                                        <w:p>
-                                          <w:pPr>
-                                            <w:ind w:left="686"/>
-                                            <w:rPr>
-                                              <w:rFonts w:eastAsia="Times New Roman"/>
-                                            </w:rPr>
-                                          </w:pPr>
-                                          <w:r>
-                                            <w:rPr>
-                                              <w:rFonts w:eastAsia="Times New Roman"/>
-                                              <w:sz w:val="18"/>
-                                              <w:szCs w:val="18"/>
-                                            </w:rPr>
-                                            <w:t xml:space="preserve">Log in to </w:t>
-                                          </w:r>
-                                          <w:r>
-                                            <w:rPr>
-                                              <w:rFonts w:eastAsia="Times New Roman"/>
-                                            </w:rPr>
-                                            <w:t>the</w:t>
-                                          </w:r>
-                                          <w:r>
-                                            <w:rPr>
-                                              <w:rFonts w:eastAsia="Times New Roman"/>
-                                            </w:rPr>
-                                            <w:t xml:space="preserve"> </w:t>
-                                          </w:r>
-                                          <w:hyperlink r:id="rId20" w:history="1">
-                                            <w:r>
-                                              <w:rPr>
-                                                <w:rStyle w:val="Hyperlink"/>
-                                                <w:rFonts w:eastAsia="Times New Roman"/>
-                                              </w:rPr>
-                                              <w:t>claims portal</w:t>
-                                            </w:r>
-                                          </w:hyperlink>
-                                          <w:r>
-                                            <w:rPr>
-                                              <w:rFonts w:eastAsia="Times New Roman"/>
-                                            </w:rPr>
-                                            <w:t xml:space="preserve"> </w:t>
-                                          </w:r>
-                                        </w:p>
-                                        <w:p>
-                                          <w:pPr>
-                                            <w:ind w:left="686"/>
-                                            <w:rPr>
-                                              <w:rFonts w:eastAsia="Times New Roman"/>
-                                            </w:rPr>
-                                          </w:pPr>
-                                        </w:p>
-                                        <w:p>
-                                          <w:pPr>
-                                            <w:ind w:left="686"/>
-                                            <w:rPr>
-                                              <w:rFonts w:eastAsia="Times New Roman"/>
-                                            </w:rPr>
-                                          </w:pPr>
-                                        </w:p>
-                                        <w:p>
-                                          <w:pPr>
-                                            <w:ind w:left="686"/>
-                                            <w:rPr>
-                                              <w:rFonts w:eastAsia="Times New Roman"/>
-                                              <w:b/>
-                                              <w:bCs/>
-                                              <w:color w:val="001871"/>
-                                            </w:rPr>
-                                          </w:pPr>
-                                          <w:r>
-                                            <w:rPr>
-                                              <w:rFonts w:ascii="Helvetica" w:eastAsia="Times New Roman" w:hAnsi="Helvetica"/>
-                                              <w:noProof/>
-                                              <w:color w:val="2167AE"/>
-                                            </w:rPr>
-                                            <w:drawing>
-                                              <wp:anchor distT="0" distB="0" distL="114300" distR="114300" simplePos="0" relativeHeight="251658247" behindDoc="1" locked="0" layoutInCell="1" allowOverlap="1" wp14:anchorId="7FE7D1B1" wp14:editId="7B646843">
-                                                <wp:simplePos x="0" y="0"/>
-                                                <wp:positionH relativeFrom="column">
-                                                  <wp:posOffset>1270</wp:posOffset>
-                                                </wp:positionH>
-                                                <wp:positionV relativeFrom="paragraph">
-                                                  <wp:posOffset>1270</wp:posOffset>
-                                                </wp:positionV>
-                                                <wp:extent cx="209550" cy="209550"/>
-                                                <wp:effectExtent l="0" t="0" r="0" b="0"/>
-                                                <wp:wrapTight wrapText="bothSides">
-                                                  <wp:wrapPolygon edited="0">
-                                                    <wp:start x="1964" y="0"/>
-                                                    <wp:lineTo x="1964" y="3927"/>
-                                                    <wp:lineTo x="3927" y="19636"/>
-                                                    <wp:lineTo x="5891" y="19636"/>
-                                                    <wp:lineTo x="19636" y="19636"/>
-                                                    <wp:lineTo x="19636" y="15709"/>
-                                                    <wp:lineTo x="11782" y="0"/>
-                                                    <wp:lineTo x="1964" y="0"/>
-                                                  </wp:wrapPolygon>
-                                                </wp:wrapTight>
-                                                <wp:docPr id="928197333" name="Picture 928197333"/>
-                                                <wp:cNvGraphicFramePr>
-                                                  <a:graphicFrameLocks xmlns:a="http://schemas.openxmlformats.org/drawingml/2006/main" noChangeAspect="1"/>
-                                                </wp:cNvGraphicFramePr>
-                                                <a:graphic xmlns:a="http://schemas.openxmlformats.org/drawingml/2006/main">
-                                                  <a:graphicData uri="http://schemas.openxmlformats.org/drawingml/2006/picture">
-                                                    <pic:pic xmlns:pic="http://schemas.openxmlformats.org/drawingml/2006/picture">
-                                                      <pic:nvPicPr>
-                                                        <pic:cNvPr id="0" name="Picture 8"/>
                                                         <pic:cNvPicPr>
                                                           <a:picLocks noChangeAspect="1" noChangeArrowheads="1"/>
                                                         </pic:cNvPicPr>
@@ -2538,10 +2365,21 @@
                                             <w:rPr>
                                               <w:rFonts w:eastAsia="Times New Roman"/>
                                               <w:b/>
-                                              <w:bCs/>
                                               <w:color w:val="2167AE"/>
-                                            </w:rPr>
-                                            <w:t>Phone:</w:t>
+                                              <w:sz w:val="18"/>
+                                              <w:szCs w:val="18"/>
+                                            </w:rPr>
+                                            <w:t>Online:</w:t>
+                                          </w:r>
+                                          <w:r>
+                                            <w:rPr>
+                                              <w:rFonts w:eastAsia="Times New Roman"/>
+                                              <w:b/>
+                                              <w:color w:val="001871"/>
+                                              <w:sz w:val="18"/>
+                                              <w:szCs w:val="18"/>
+                                            </w:rPr>
+                                            <w:t xml:space="preserve"> </w:t>
                                           </w:r>
                                         </w:p>
                                         <w:p>
@@ -2549,36 +2387,42 @@
                                             <w:ind w:left="686"/>
                                             <w:rPr>
                                               <w:rFonts w:eastAsia="Times New Roman"/>
-                                              <w:b/>
-                                              <w:bCs/>
                                             </w:rPr>
                                           </w:pPr>
                                           <w:r>
                                             <w:rPr>
                                               <w:rFonts w:eastAsia="Times New Roman"/>
-                                              <w:u w:val="single"/>
-                                            </w:rPr>
-                                            <w:t>1800 257 504</w:t>
-                                          </w:r>
-                                          <w:r>
-                                            <w:rPr>
-                                              <w:rFonts w:eastAsia="Times New Roman"/>
-                                            </w:rPr>
-                                            <w:t xml:space="preserve"> Monday to Friday 8am to 6pm</w:t>
-                                          </w:r>
-                                          <w:r>
-                                            <w:rPr>
-                                              <w:rFonts w:eastAsia="Times New Roman"/>
-                                              <w:b/>
-                                              <w:bCs/>
+                                              <w:sz w:val="18"/>
+                                              <w:szCs w:val="18"/>
+                                            </w:rPr>
+                                            <w:t xml:space="preserve">Log in to </w:t>
+                                          </w:r>
+                                          <w:r>
+                                            <w:rPr>
+                                              <w:rFonts w:eastAsia="Times New Roman"/>
+                                            </w:rPr>
+                                            <w:t>the</w:t>
+                                          </w:r>
+                                          <w:r>
+                                            <w:rPr>
+                                              <w:rFonts w:eastAsia="Times New Roman"/>
                                             </w:rPr>
                                             <w:t xml:space="preserve"> </w:t>
                                           </w:r>
-                                          <w:r>
-                                            <w:rPr>
-                                              <w:rFonts w:eastAsia="Times New Roman"/>
-                                            </w:rPr>
-                                            <w:t>AEST</w:t>
+                                          <w:hyperlink r:id="rId22" w:history="1">
+                                            <w:r>
+                                              <w:rPr>
+                                                <w:rStyle w:val="Hyperlink"/>
+                                                <w:rFonts w:eastAsia="Times New Roman"/>
+                                              </w:rPr>
+                                              <w:t>claims portal</w:t>
+                                            </w:r>
+                                          </w:hyperlink>
+                                          <w:r>
+                                            <w:rPr>
+                                              <w:rFonts w:eastAsia="Times New Roman"/>
+                                            </w:rPr>
+                                            <w:t xml:space="preserve"> </w:t>
                                           </w:r>
                                         </w:p>
                                         <w:p>
@@ -2586,8 +2430,6 @@
                                             <w:ind w:left="686"/>
                                             <w:rPr>
                                               <w:rFonts w:eastAsia="Times New Roman"/>
-                                              <w:b/>
-                                              <w:bCs/>
                                             </w:rPr>
                                           </w:pPr>
                                         </w:p>
@@ -2596,28 +2438,49 @@
                                             <w:ind w:left="686"/>
                                             <w:rPr>
                                               <w:rFonts w:eastAsia="Times New Roman"/>
+                                            </w:rPr>
+                                          </w:pPr>
+                                        </w:p>
+                                        <w:p>
+                                          <w:pPr>
+                                            <w:ind w:left="686"/>
+                                            <w:rPr>
+                                              <w:rFonts w:eastAsia="Times New Roman"/>
                                               <w:b/>
                                               <w:bCs/>
+                                              <w:color w:val="001871"/>
                                             </w:rPr>
                                           </w:pPr>
                                           <w:r>
                                             <w:rPr>
                                               <w:rFonts w:ascii="Helvetica" w:eastAsia="Times New Roman" w:hAnsi="Helvetica"/>
                                               <w:noProof/>
+                                              <w:color w:val="2167AE"/>
                                             </w:rPr>
                                             <w:drawing>
-                                              <wp:anchor distT="0" distB="0" distL="114300" distR="114300" simplePos="0" relativeHeight="251658248" behindDoc="0" locked="0" layoutInCell="1" allowOverlap="1" wp14:anchorId="5600C102" wp14:editId="75F94E81">
+                                              <wp:anchor distT="0" distB="0" distL="114300" distR="114300" simplePos="0" relativeHeight="251658247" behindDoc="1" locked="0" layoutInCell="1" allowOverlap="1" wp14:anchorId="7FE7D1B1" wp14:editId="7B646843">
                                                 <wp:simplePos x="0" y="0"/>
                                                 <wp:positionH relativeFrom="column">
-                                                  <wp:posOffset>29845</wp:posOffset>
+                                                  <wp:posOffset>1270</wp:posOffset>
                                                 </wp:positionH>
                                                 <wp:positionV relativeFrom="paragraph">
-                                                  <wp:posOffset>123190</wp:posOffset>
+                                                  <wp:posOffset>1270</wp:posOffset>
                                                 </wp:positionV>
                                                 <wp:extent cx="209550" cy="209550"/>
                                                 <wp:effectExtent l="0" t="0" r="0" b="0"/>
-                                                <wp:wrapNone/>
-                                                <wp:docPr id="408901241" name="Picture 408901241"/>
+                                                <wp:wrapTight wrapText="bothSides">
+                                                  <wp:wrapPolygon edited="0">
+                                                    <wp:start x="1964" y="0"/>
+                                                    <wp:lineTo x="1964" y="3927"/>
+                                                    <wp:lineTo x="3927" y="19636"/>
+                                                    <wp:lineTo x="5891" y="19636"/>
+                                                    <wp:lineTo x="19636" y="19636"/>
+                                                    <wp:lineTo x="19636" y="15709"/>
+                                                    <wp:lineTo x="11782" y="0"/>
+                                                    <wp:lineTo x="1964" y="0"/>
+                                                  </wp:wrapPolygon>
+                                                </wp:wrapTight>
+                                                <wp:docPr id="928197333" name="Picture 928197333"/>
                                                 <wp:cNvGraphicFramePr>
                                                   <a:graphicFrameLocks xmlns:a="http://schemas.openxmlformats.org/drawingml/2006/main" noChangeAspect="1"/>
                                                 </wp:cNvGraphicFramePr>
@@ -2625,13 +2488,13 @@
                                                   <a:graphicData uri="http://schemas.openxmlformats.org/drawingml/2006/picture">
                                                     <pic:pic xmlns:pic="http://schemas.openxmlformats.org/drawingml/2006/picture">
                                                       <pic:nvPicPr>
-                                                        <pic:cNvPr id="0" name="Picture 17"/>
+                                                        <pic:cNvPr id="0" name="Picture 8"/>
                                                         <pic:cNvPicPr>
                                                           <a:picLocks noChangeAspect="1" noChangeArrowheads="1"/>
                                                         </pic:cNvPicPr>
                                                       </pic:nvPicPr>
                                                       <pic:blipFill>
-                                                        <a:blip r:embed="rId22">
+                                                        <a:blip r:embed="rId23">
                                                           <a:extLst>
                                                             <a:ext uri="{28A0092B-C50C-407E-A947-70E740481C1C}">
                                                               <a14:useLocalDpi xmlns:a14="http://schemas.microsoft.com/office/drawing/2010/main" val="0"/>
@@ -2668,6 +2531,15 @@
                                               </wp:anchor>
                                             </w:drawing>
                                           </w:r>
+                                          <w:r>
+                                            <w:rPr>
+                                              <w:rFonts w:eastAsia="Times New Roman"/>
+                                              <w:b/>
+                                              <w:bCs/>
+                                              <w:color w:val="2167AE"/>
+                                            </w:rPr>
+                                            <w:t>Phone:</w:t>
+                                          </w:r>
                                         </w:p>
                                         <w:p>
                                           <w:pPr>
@@ -2676,17 +2548,34 @@
                                               <w:rFonts w:eastAsia="Times New Roman"/>
                                               <w:b/>
                                               <w:bCs/>
-                                              <w:color w:val="2167AE"/>
                                             </w:rPr>
                                           </w:pPr>
+                                          <w:r>
+                                            <w:rPr>
+                                              <w:rFonts w:eastAsia="Times New Roman"/>
+                                              <w:u w:val="single"/>
+                                            </w:rPr>
+                                            <w:t>1800 257 504</w:t>
+                                          </w:r>
+                                          <w:r>
+                                            <w:rPr>
+                                              <w:rFonts w:eastAsia="Times New Roman"/>
+                                            </w:rPr>
+                                            <w:t xml:space="preserve"> Monday to Friday 8am to 6pm</w:t>
+                                          </w:r>
                                           <w:r>
                                             <w:rPr>
                                               <w:rFonts w:eastAsia="Times New Roman"/>
                                               <w:b/>
                                               <w:bCs/>
-                                              <w:color w:val="2167AE"/>
-                                            </w:rPr>
-                                            <w:t>Email:</w:t>
+                                            </w:rPr>
+                                            <w:t xml:space="preserve"> </w:t>
+                                          </w:r>
+                                          <w:r>
+                                            <w:rPr>
+                                              <w:rFonts w:eastAsia="Times New Roman"/>
+                                            </w:rPr>
+                                            <w:t>AEST</w:t>
                                           </w:r>
                                         </w:p>
                                         <w:p>
@@ -2694,9 +2583,117 @@
                                             <w:ind w:left="686"/>
                                             <w:rPr>
                                               <w:rFonts w:eastAsia="Times New Roman"/>
+                                              <w:b/>
+                                              <w:bCs/>
                                             </w:rPr>
                                           </w:pPr>
-                                          <w:hyperlink r:id="rId23" w:history="1">
+                                        </w:p>
+                                        <w:p>
+                                          <w:pPr>
+                                            <w:ind w:left="686"/>
+                                            <w:rPr>
+                                              <w:rFonts w:eastAsia="Times New Roman"/>
+                                              <w:b/>
+                                              <w:bCs/>
+                                            </w:rPr>
+                                          </w:pPr>
+                                          <w:r>
+                                            <w:rPr>
+                                              <w:rFonts w:ascii="Helvetica" w:eastAsia="Times New Roman" w:hAnsi="Helvetica"/>
+                                              <w:noProof/>
+                                            </w:rPr>
+                                            <w:drawing>
+                                              <wp:anchor distT="0" distB="0" distL="114300" distR="114300" simplePos="0" relativeHeight="251658248" behindDoc="0" locked="0" layoutInCell="1" allowOverlap="1" wp14:anchorId="5600C102" wp14:editId="75F94E81">
+                                                <wp:simplePos x="0" y="0"/>
+                                                <wp:positionH relativeFrom="column">
+                                                  <wp:posOffset>29845</wp:posOffset>
+                                                </wp:positionH>
+                                                <wp:positionV relativeFrom="paragraph">
+                                                  <wp:posOffset>123190</wp:posOffset>
+                                                </wp:positionV>
+                                                <wp:extent cx="209550" cy="209550"/>
+                                                <wp:effectExtent l="0" t="0" r="0" b="0"/>
+                                                <wp:wrapNone/>
+                                                <wp:docPr id="408901241" name="Picture 408901241"/>
+                                                <wp:cNvGraphicFramePr>
+                                                  <a:graphicFrameLocks xmlns:a="http://schemas.openxmlformats.org/drawingml/2006/main" noChangeAspect="1"/>
+                                                </wp:cNvGraphicFramePr>
+                                                <a:graphic xmlns:a="http://schemas.openxmlformats.org/drawingml/2006/main">
+                                                  <a:graphicData uri="http://schemas.openxmlformats.org/drawingml/2006/picture">
+                                                    <pic:pic xmlns:pic="http://schemas.openxmlformats.org/drawingml/2006/picture">
+                                                      <pic:nvPicPr>
+                                                        <pic:cNvPr id="0" name="Picture 17"/>
+                                                        <pic:cNvPicPr>
+                                                          <a:picLocks noChangeAspect="1" noChangeArrowheads="1"/>
+                                                        </pic:cNvPicPr>
+                                                      </pic:nvPicPr>
+                                                      <pic:blipFill>
+                                                        <a:blip r:embed="rId24">
+                                                          <a:extLst>
+                                                            <a:ext uri="{28A0092B-C50C-407E-A947-70E740481C1C}">
+                                                              <a14:useLocalDpi xmlns:a14="http://schemas.microsoft.com/office/drawing/2010/main" val="0"/>
+                                                            </a:ext>
+                                                          </a:extLst>
+                                                        </a:blip>
+                                                        <a:srcRect/>
+                                                        <a:stretch>
+                                                          <a:fillRect/>
+                                                        </a:stretch>
+                                                      </pic:blipFill>
+                                                      <pic:spPr bwMode="auto">
+                                                        <a:xfrm>
+                                                          <a:off x="0" y="0"/>
+                                                          <a:ext cx="209550" cy="209550"/>
+                                                        </a:xfrm>
+                                                        <a:prstGeom prst="rect">
+                                                          <a:avLst/>
+                                                        </a:prstGeom>
+                                                        <a:noFill/>
+                                                        <a:ln>
+                                                          <a:noFill/>
+                                                        </a:ln>
+                                                      </pic:spPr>
+                                                    </pic:pic>
+                                                  </a:graphicData>
+                                                </a:graphic>
+                                                <wp14:sizeRelH relativeFrom="page">
+                                                  <wp14:pctWidth>0</wp14:pctWidth>
+                                                </wp14:sizeRelH>
+                                                <wp14:sizeRelV relativeFrom="page">
+                                                  <wp14:pctHeight>0</wp14:pctHeight>
+                                                </wp14:sizeRelV>
+                                              </wp:anchor>
+                                            </w:drawing>
+                                          </w:r>
+                                        </w:p>
+                                        <w:p>
+                                          <w:pPr>
+                                            <w:ind w:left="686"/>
+                                            <w:rPr>
+                                              <w:rFonts w:eastAsia="Times New Roman"/>
+                                              <w:b/>
+                                              <w:bCs/>
+                                              <w:color w:val="2167AE"/>
+                                            </w:rPr>
+                                          </w:pPr>
+                                          <w:r>
+                                            <w:rPr>
+                                              <w:rFonts w:eastAsia="Times New Roman"/>
+                                              <w:b/>
+                                              <w:bCs/>
+                                              <w:color w:val="2167AE"/>
+                                            </w:rPr>
+                                            <w:t>Email:</w:t>
+                                          </w:r>
+                                        </w:p>
+                                        <w:p>
+                                          <w:pPr>
+                                            <w:ind w:left="686"/>
+                                            <w:rPr>
+                                              <w:rFonts w:eastAsia="Times New Roman"/>
+                                            </w:rPr>
+                                          </w:pPr>
+                                          <w:hyperlink r:id="rId25" w:history="1">
                                             <w:r>
                                               <w:rPr>
                                                 <w:rStyle w:val="Hyperlink"/>
@@ -2821,20 +2818,20 @@
                                             </w:rPr>
                                             <w:br/>
                                           </w:r>
+                                          <w:commentRangeStart w:id="17"/>
                                           <w:commentRangeStart w:id="18"/>
                                           <w:commentRangeStart w:id="19"/>
                                           <w:commentRangeStart w:id="20"/>
-                                          <w:commentRangeStart w:id="21"/>
-                                          <w:commentRangeEnd w:id="18"/>
+                                          <w:commentRangeEnd w:id="17"/>
                                           <w:r>
                                             <w:rPr>
                                               <w:rStyle w:val="CommentReference"/>
                                               <w:sz w:val="20"/>
                                               <w:szCs w:val="20"/>
                                             </w:rPr>
-                                            <w:commentReference w:id="18"/>
-                                          </w:r>
-                                          <w:hyperlink r:id="rId24" w:tgtFrame="_blank" w:history="1">
+                                            <w:commentReference w:id="17"/>
+                                          </w:r>
+                                          <w:hyperlink r:id="rId26" w:tgtFrame="_blank" w:history="1">
                                             <w:r>
                                               <w:rPr>
                                                 <w:rStyle w:val="Hyperlink"/>
@@ -2846,7 +2843,7 @@
                                               <w:t>Privacy Policy</w:t>
                                             </w:r>
                                           </w:hyperlink>
-                                          <w:commentRangeEnd w:id="19"/>
+                                          <w:commentRangeEnd w:id="18"/>
                                           <w:r>
                                             <w:rPr>
                                               <w:rStyle w:val="CommentReference"/>
@@ -2854,9 +2851,9 @@
                                               <w:sz w:val="15"/>
                                               <w:szCs w:val="15"/>
                                             </w:rPr>
-                                            <w:commentReference w:id="19"/>
-                                          </w:r>
-                                          <w:commentRangeEnd w:id="20"/>
+                                            <w:commentReference w:id="18"/>
+                                          </w:r>
+                                          <w:commentRangeEnd w:id="19"/>
                                           <w:r>
                                             <w:rPr>
                                               <w:rStyle w:val="CommentReference"/>
@@ -2864,9 +2861,9 @@
                                               <w:sz w:val="15"/>
                                               <w:szCs w:val="15"/>
                                             </w:rPr>
-                                            <w:commentReference w:id="20"/>
-                                          </w:r>
-                                          <w:commentRangeEnd w:id="21"/>
+                                            <w:commentReference w:id="19"/>
+                                          </w:r>
+                                          <w:commentRangeEnd w:id="20"/>
                                           <w:r>
                                             <w:rPr>
                                               <w:rStyle w:val="CommentReference"/>
@@ -2874,7 +2871,7 @@
                                               <w:sz w:val="15"/>
                                               <w:szCs w:val="15"/>
                                             </w:rPr>
-                                            <w:commentReference w:id="21"/>
+                                            <w:commentReference w:id="20"/>
                                           </w:r>
                                           <w:r>
                                             <w:rPr>
@@ -2913,7 +2910,7 @@
                                             </w:rPr>
                                             <w:t xml:space="preserve"> </w:t>
                                           </w:r>
-                                          <w:commentRangeStart w:id="22"/>
+                                          <w:commentRangeStart w:id="21"/>
                                           <w:r>
                                             <w:rPr>
                                               <w:color w:val="000000" w:themeColor="text1"/>
@@ -2923,7 +2920,7 @@
                                             </w:rPr>
                                             <w:t>and</w:t>
                                           </w:r>
-                                          <w:commentRangeEnd w:id="22"/>
+                                          <w:commentRangeEnd w:id="21"/>
                                           <w:r>
                                             <w:rPr>
                                               <w:rStyle w:val="CommentReference"/>
@@ -2932,7 +2929,7 @@
                                               <w:szCs w:val="15"/>
                                               <w:lang w:val="en-US"/>
                                             </w:rPr>
-                                            <w:commentReference w:id="22"/>
+                                            <w:commentReference w:id="21"/>
                                           </w:r>
                                           <w:r>
                                             <w:rPr>
@@ -3043,7 +3040,7 @@
                                             </w:rPr>
                                             <w:t xml:space="preserve"> distributor of ZAIL under the ASIC Corporations (Basic Deposit and General Insurance Product Distribution) Instrument </w:t>
                                           </w:r>
-                                          <w:commentRangeStart w:id="23"/>
+                                          <w:commentRangeStart w:id="22"/>
                                           <w:r>
                                             <w:rPr>
                                               <w:color w:val="000000" w:themeColor="text1"/>
@@ -3053,7 +3050,7 @@
                                             </w:rPr>
                                             <w:t>2025/520</w:t>
                                           </w:r>
-                                          <w:commentRangeEnd w:id="23"/>
+                                          <w:commentRangeEnd w:id="22"/>
                                           <w:r>
                                             <w:rPr>
                                               <w:rStyle w:val="CommentReference"/>
@@ -3062,7 +3059,7 @@
                                               <w:szCs w:val="15"/>
                                               <w:lang w:val="en-US"/>
                                             </w:rPr>
-                                            <w:commentReference w:id="23"/>
+                                            <w:commentReference w:id="22"/>
                                           </w:r>
                                           <w:r>
                                             <w:rPr>
@@ -3213,8 +3210,8 @@
                                             </w:rPr>
                                             <w:t xml:space="preserve">You should read the applicable </w:t>
                                           </w:r>
+                                          <w:commentRangeStart w:id="23"/>
                                           <w:commentRangeStart w:id="24"/>
-                                          <w:commentRangeStart w:id="25"/>
                                           <w:r>
                                             <w:fldChar w:fldCharType="begin"/>
                                           </w:r>
@@ -3245,7 +3242,7 @@
                                             </w:rPr>
                                             <w:t xml:space="preserve"> before deciding to acquire the product. Refer also to </w:t>
                                           </w:r>
-                                          <w:hyperlink r:id="rId25">
+                                          <w:hyperlink r:id="rId27">
                                             <w:r>
                                               <w:rPr>
                                                 <w:rStyle w:val="Hyperlink"/>
@@ -3256,33 +3253,33 @@
                                               <w:t>Target Market Determination (TMD).</w:t>
                                             </w:r>
                                           </w:hyperlink>
-                                          <w:commentRangeStart w:id="26"/>
-                                          <w:commentRangeEnd w:id="26"/>
+                                          <w:commentRangeStart w:id="25"/>
+                                          <w:commentRangeEnd w:id="25"/>
                                           <w:r>
                                             <w:rPr>
                                               <w:rStyle w:val="CommentReference"/>
                                               <w:sz w:val="20"/>
                                               <w:szCs w:val="20"/>
                                             </w:rPr>
-                                            <w:commentReference w:id="26"/>
-                                          </w:r>
-                                          <w:commentRangeEnd w:id="24"/>
+                                            <w:commentReference w:id="25"/>
+                                          </w:r>
+                                          <w:commentRangeEnd w:id="23"/>
                                           <w:r>
                                             <w:rPr>
                                               <w:rStyle w:val="CommentReference"/>
                                               <w:sz w:val="20"/>
                                               <w:szCs w:val="20"/>
                                             </w:rPr>
-                                            <w:commentReference w:id="24"/>
-                                          </w:r>
-                                          <w:commentRangeEnd w:id="25"/>
+                                            <w:commentReference w:id="23"/>
+                                          </w:r>
+                                          <w:commentRangeEnd w:id="24"/>
                                           <w:r>
                                             <w:rPr>
                                               <w:rStyle w:val="CommentReference"/>
                                               <w:sz w:val="20"/>
                                               <w:szCs w:val="20"/>
                                             </w:rPr>
-                                            <w:commentReference w:id="25"/>
+                                            <w:commentReference w:id="24"/>
                                           </w:r>
                                           <w:r>
                                             <w:t xml:space="preserve"> </w:t>
@@ -3399,9 +3396,9 @@
       </w:pPr>
     </w:p>
     <w:sectPr>
-      <w:footerReference w:type="even" r:id="rId26"/>
-      <w:footerReference w:type="default" r:id="rId27"/>
-      <w:footerReference w:type="first" r:id="rId28"/>
+      <w:footerReference w:type="even" r:id="rId28"/>
+      <w:footerReference w:type="default" r:id="rId29"/>
+      <w:footerReference w:type="first" r:id="rId30"/>
       <w:pgSz w:w="16838" w:h="23811" w:code="8"/>
       <w:pgMar w:top="720" w:right="720" w:bottom="720" w:left="720" w:header="709" w:footer="709" w:gutter="0"/>
       <w:cols w:space="708"/>
@@ -3413,7 +3410,7 @@
 
 <file path=word/comments.xml><?xml version="1.0" encoding="utf-8"?>
 <w:comments xmlns:wpc="http://schemas.microsoft.com/office/word/2010/wordprocessingCanvas" xmlns:cx="http://schemas.microsoft.com/office/drawing/2014/chartex" xmlns:cx1="http://schemas.microsoft.com/office/drawing/2015/9/8/chartex" xmlns:cx2="http://schemas.microsoft.com/office/drawing/2015/10/21/chartex" xmlns:cx3="http://schemas.microsoft.com/office/drawing/2016/5/9/chartex" xmlns:cx4="http://schemas.microsoft.com/office/drawing/2016/5/10/chartex" xmlns:cx5="http://schemas.microsoft.com/office/drawing/2016/5/11/chartex" xmlns:cx6="http://schemas.microsoft.com/office/drawing/2016/5/12/chartex" xmlns:cx7="http://schemas.microsoft.com/office/drawing/2016/5/13/chartex" xmlns:cx8="http://schemas.microsoft.com/office/drawing/2016/5/14/chartex" xmlns:mc="http://schemas.openxmlformats.org/markup-compatibility/2006" xmlns:aink="http://schemas.microsoft.com/office/drawing/2016/ink" xmlns:am3d="http://schemas.microsoft.com/office/drawing/2017/model3d" xmlns:o="urn:schemas-microsoft-com:office:office" xmlns:oel="http://schemas.microsoft.com/office/2019/extlst" xmlns:r="http://schemas.openxmlformats.org/officeDocument/2006/relationships" xmlns:m="http://schemas.openxmlformats.org/officeDocument/2006/math" xmlns:v="urn:schemas-microsoft-com:vml" xmlns:wp14="http://schemas.microsoft.com/office/word/2010/wordprocessingDrawing" xmlns:wp="http://schemas.openxmlformats.org/drawingml/2006/wordprocessingDrawing" xmlns:w10="urn:schemas-microsoft-com:office:word" xmlns:w="http://schemas.openxmlformats.org/wordprocessingml/2006/main" xmlns:w14="http://schemas.microsoft.com/office/word/2010/wordml" xmlns:w15="http://schemas.microsoft.com/office/word/2012/wordml" xmlns:w16cex="http://schemas.microsoft.com/office/word/2018/wordml/cex" xmlns:w16cid="http://schemas.microsoft.com/office/word/2016/wordml/cid" xmlns:w16="http://schemas.microsoft.com/office/word/2018/wordml" xmlns:w16du="http://schemas.microsoft.com/office/word/2023/wordml/word16du" xmlns:w16sdtdh="http://schemas.microsoft.com/office/word/2020/wordml/sdtdatahash" xmlns:w16sdtfl="http://schemas.microsoft.com/office/word/2024/wordml/sdtformatlock" xmlns:w16se="http://schemas.microsoft.com/office/word/2015/wordml/symex" xmlns:wpg="http://schemas.microsoft.com/office/word/2010/wordprocessingGroup" xmlns:wpi="http://schemas.microsoft.com/office/word/2010/wordprocessingInk" xmlns:wne="http://schemas.microsoft.com/office/word/2006/wordml" xmlns:wps="http://schemas.microsoft.com/office/word/2010/wordprocessingShape" mc:Ignorable="w14 w15 w16se w16cid w16 w16cex w16sdtdh w16sdtfl w16du wp14">
-  <w:comment w:id="1" w:author="Pringle, Elliott" w:date="2025-07-24T12:05:00Z" w:initials="EP">
+  <w:comment w:id="0" w:author="Pringle, Elliott" w:date="2025-07-24T12:05:00Z" w:initials="EP">
     <w:p>
       <w:pPr>
         <w:pStyle w:val="CommentText"/>
@@ -3432,7 +3429,7 @@
       </w:r>
     </w:p>
   </w:comment>
-  <w:comment w:id="2" w:author="Peter Hopkins" w:date="2025-07-31T11:43:00Z" w:initials="PH">
+  <w:comment w:id="1" w:author="Peter Hopkins" w:date="2025-07-31T11:43:00Z" w:initials="PH">
     <w:p>
       <w:pPr>
         <w:pStyle w:val="CommentText"/>
@@ -3448,7 +3445,7 @@
       </w:r>
     </w:p>
   </w:comment>
-  <w:comment w:id="3" w:author="Pringle, Elliott" w:date="2025-07-24T12:06:00Z" w:initials="EP">
+  <w:comment w:id="2" w:author="Pringle, Elliott" w:date="2025-07-24T12:06:00Z" w:initials="EP">
     <w:p>
       <w:pPr>
         <w:pStyle w:val="CommentText"/>
@@ -3467,7 +3464,7 @@
       </w:r>
     </w:p>
   </w:comment>
-  <w:comment w:id="4" w:author="Peter Hopkins" w:date="2025-07-31T11:43:00Z" w:initials="PH">
+  <w:comment w:id="3" w:author="Peter Hopkins" w:date="2025-07-31T11:43:00Z" w:initials="PH">
     <w:p>
       <w:pPr>
         <w:pStyle w:val="CommentText"/>
@@ -3483,7 +3480,7 @@
       </w:r>
     </w:p>
   </w:comment>
-  <w:comment w:id="5" w:author="Pringle, Elliott" w:date="2025-07-31T13:08:00Z" w:initials="EP">
+  <w:comment w:id="4" w:author="Pringle, Elliott" w:date="2025-07-31T13:08:00Z" w:initials="EP">
     <w:p>
       <w:pPr>
         <w:pStyle w:val="CommentText"/>
@@ -3502,7 +3499,7 @@
       </w:r>
     </w:p>
   </w:comment>
-  <w:comment w:id="6" w:author="Pringle, Elliott" w:date="2025-09-24T15:50:00Z" w:initials="EP">
+  <w:comment w:id="5" w:author="Pringle, Elliott" w:date="2025-09-24T15:50:00Z" w:initials="EP">
     <w:p>
       <w:pPr>
         <w:pStyle w:val="CommentText"/>
@@ -3521,7 +3518,7 @@
       </w:r>
     </w:p>
   </w:comment>
-  <w:comment w:id="7" w:author="Pringle, Elliott" w:date="2025-11-20T15:55:00Z" w:initials="EP">
+  <w:comment w:id="6" w:author="Pringle, Elliott" w:date="2025-11-20T15:55:00Z" w:initials="EP">
     <w:p>
       <w:pPr>
         <w:pStyle w:val="CommentText"/>
@@ -3540,7 +3537,7 @@
       </w:r>
     </w:p>
   </w:comment>
-  <w:comment w:id="8" w:author="Zurich Legal - NS" w:date="2025-09-26T16:31:00Z" w:initials="NS">
+  <w:comment w:id="7" w:author="Zurich Legal - NS" w:date="2025-09-26T16:31:00Z" w:initials="NS">
     <w:p>
       <w:pPr>
         <w:pStyle w:val="CommentText"/>
@@ -3559,7 +3556,7 @@
       </w:r>
     </w:p>
   </w:comment>
-  <w:comment w:id="9" w:author="Pringle, Elliott" w:date="2025-10-04T15:10:00Z" w:initials="EP">
+  <w:comment w:id="8" w:author="Pringle, Elliott" w:date="2025-10-04T15:10:00Z" w:initials="EP">
     <w:p>
       <w:pPr>
         <w:pStyle w:val="CommentText"/>
@@ -3578,7 +3575,7 @@
       </w:r>
     </w:p>
   </w:comment>
-  <w:comment w:id="11" w:author="Zurich Legal - NS" w:date="2025-09-26T16:40:00Z" w:initials="NS">
+  <w:comment w:id="10" w:author="Zurich Legal - NS" w:date="2025-09-26T16:40:00Z" w:initials="NS">
     <w:p>
       <w:pPr>
         <w:pStyle w:val="CommentText"/>
@@ -3597,7 +3594,7 @@
       </w:r>
     </w:p>
   </w:comment>
-  <w:comment w:id="10" w:author="Bathan, Cherry*" w:date="2025-12-04T13:15:00Z" w:initials="CB">
+  <w:comment w:id="9" w:author="Bathan, Cherry*" w:date="2025-12-04T13:15:00Z" w:initials="CB">
     <w:p>
       <w:pPr>
         <w:pStyle w:val="CommentText"/>
@@ -3613,7 +3610,7 @@
       </w:r>
     </w:p>
   </w:comment>
-  <w:comment w:id="12" w:author="Navneet Sharma" w:date="2025-11-04T16:13:00Z" w:initials="NS">
+  <w:comment w:id="11" w:author="Navneet Sharma" w:date="2025-11-04T16:13:00Z" w:initials="NS">
     <w:p>
       <w:pPr>
         <w:pStyle w:val="CommentText"/>
@@ -3629,7 +3626,7 @@
       </w:r>
     </w:p>
   </w:comment>
-  <w:comment w:id="13" w:author="Zurich Legal - NS" w:date="2025-09-12T10:28:00Z" w:initials="NS">
+  <w:comment w:id="12" w:author="Zurich Legal - NS" w:date="2025-09-12T10:28:00Z" w:initials="NS">
     <w:p>
       <w:pPr>
         <w:pStyle w:val="CommentText"/>
@@ -3645,7 +3642,7 @@
       </w:r>
     </w:p>
   </w:comment>
-  <w:comment w:id="14" w:author="Pringle, Elliott" w:date="2025-09-24T15:52:00Z" w:initials="EP">
+  <w:comment w:id="13" w:author="Pringle, Elliott" w:date="2025-09-24T15:52:00Z" w:initials="EP">
     <w:p>
       <w:pPr>
         <w:pStyle w:val="CommentText"/>
@@ -3664,7 +3661,7 @@
       </w:r>
     </w:p>
   </w:comment>
-  <w:comment w:id="15" w:author="Pringle, Elliott" w:date="2025-07-24T12:07:00Z" w:initials="EP">
+  <w:comment w:id="14" w:author="Pringle, Elliott" w:date="2025-07-24T12:07:00Z" w:initials="EP">
     <w:p>
       <w:pPr>
         <w:pStyle w:val="CommentText"/>
@@ -3683,7 +3680,7 @@
       </w:r>
     </w:p>
   </w:comment>
-  <w:comment w:id="16" w:author="Pringle, Elliott" w:date="2025-09-19T17:16:00Z" w:initials="EP">
+  <w:comment w:id="15" w:author="Pringle, Elliott" w:date="2025-09-19T17:16:00Z" w:initials="EP">
     <w:p>
       <w:pPr>
         <w:pStyle w:val="CommentText"/>
@@ -3702,7 +3699,7 @@
       </w:r>
     </w:p>
   </w:comment>
-  <w:comment w:id="17" w:author="Pringle, Elliott" w:date="2025-07-24T12:07:00Z" w:initials="EP">
+  <w:comment w:id="16" w:author="Pringle, Elliott" w:date="2025-07-24T12:07:00Z" w:initials="EP">
     <w:p>
       <w:pPr>
         <w:pStyle w:val="CommentText"/>
@@ -3721,7 +3718,7 @@
       </w:r>
     </w:p>
   </w:comment>
-  <w:comment w:id="18" w:author="Zurich Legal - NS" w:date="2025-09-19T10:31:00Z" w:initials="NS">
+  <w:comment w:id="17" w:author="Zurich Legal - NS" w:date="2025-09-19T10:31:00Z" w:initials="NS">
     <w:p>
       <w:pPr>
         <w:pStyle w:val="CommentText"/>
@@ -3748,7 +3745,7 @@
       </w:r>
     </w:p>
   </w:comment>
-  <w:comment w:id="19" w:author="Pringle, Elliott" w:date="2025-07-24T12:08:00Z" w:initials="EP">
+  <w:comment w:id="18" w:author="Pringle, Elliott" w:date="2025-07-24T12:08:00Z" w:initials="EP">
     <w:p>
       <w:pPr>
         <w:pStyle w:val="CommentText"/>
@@ -3767,7 +3764,7 @@
       </w:r>
     </w:p>
   </w:comment>
-  <w:comment w:id="20" w:author="Zurich Legal - NS" w:date="2025-09-12T10:35:00Z" w:initials="NS">
+  <w:comment w:id="19" w:author="Zurich Legal - NS" w:date="2025-09-12T10:35:00Z" w:initials="NS">
     <w:p>
       <w:pPr>
         <w:pStyle w:val="CommentText"/>
@@ -3813,7 +3810,7 @@
       </w:r>
     </w:p>
   </w:comment>
-  <w:comment w:id="21" w:author="Pringle, Elliott" w:date="2025-10-04T15:11:00Z" w:initials="EP">
+  <w:comment w:id="20" w:author="Pringle, Elliott" w:date="2025-10-04T15:11:00Z" w:initials="EP">
     <w:p>
       <w:pPr>
         <w:pStyle w:val="CommentText"/>
@@ -3841,7 +3838,7 @@
       </w:hyperlink>
     </w:p>
   </w:comment>
-  <w:comment w:id="22" w:author="Navneet Sharma" w:date="2025-11-04T16:18:00Z" w:initials="NS">
+  <w:comment w:id="21" w:author="Navneet Sharma" w:date="2025-11-04T16:18:00Z" w:initials="NS">
     <w:p>
       <w:pPr>
         <w:pStyle w:val="CommentText"/>
@@ -3860,7 +3857,7 @@
       </w:r>
     </w:p>
   </w:comment>
-  <w:comment w:id="23" w:author="Zurich Legal - NS" w:date="2025-09-12T10:36:00Z" w:initials="NS">
+  <w:comment w:id="22" w:author="Zurich Legal - NS" w:date="2025-09-12T10:36:00Z" w:initials="NS">
     <w:p>
       <w:pPr>
         <w:pStyle w:val="CommentText"/>
@@ -3876,7 +3873,7 @@
       </w:r>
     </w:p>
   </w:comment>
-  <w:comment w:id="26" w:author="Pringle, Elliott" w:date="2025-07-24T12:26:00Z" w:initials="EP">
+  <w:comment w:id="25" w:author="Pringle, Elliott" w:date="2025-07-24T12:26:00Z" w:initials="EP">
     <w:p>
       <w:pPr>
         <w:pStyle w:val="CommentText"/>
@@ -3892,7 +3889,7 @@
       </w:r>
     </w:p>
   </w:comment>
-  <w:comment w:id="24" w:author="Zurich Legal - NS" w:date="2025-09-12T10:36:00Z" w:initials="NS">
+  <w:comment w:id="23" w:author="Zurich Legal - NS" w:date="2025-09-12T10:36:00Z" w:initials="NS">
     <w:p>
       <w:pPr>
         <w:pStyle w:val="CommentText"/>
@@ -3908,7 +3905,7 @@
       </w:r>
     </w:p>
   </w:comment>
-  <w:comment w:id="25" w:author="Pringle, Elliott" w:date="2025-09-24T15:57:00Z" w:initials="EP">
+  <w:comment w:id="24" w:author="Pringle, Elliott" w:date="2025-09-24T15:57:00Z" w:initials="EP">
     <w:p>
       <w:pPr>
         <w:pStyle w:val="CommentText"/>
@@ -3937,6 +3934,68 @@
     </w:p>
   </w:comment>
 </w:comments>
+</file>
+
+<file path=word/commentsExtended.xml><?xml version="1.0" encoding="utf-8"?>
+<w15:commentsEx xmlns:wpc="http://schemas.microsoft.com/office/word/2010/wordprocessingCanvas" xmlns:cx="http://schemas.microsoft.com/office/drawing/2014/chartex" xmlns:cx1="http://schemas.microsoft.com/office/drawing/2015/9/8/chartex" xmlns:cx2="http://schemas.microsoft.com/office/drawing/2015/10/21/chartex" xmlns:cx3="http://schemas.microsoft.com/office/drawing/2016/5/9/chartex" xmlns:cx4="http://schemas.microsoft.com/office/drawing/2016/5/10/chartex" xmlns:cx5="http://schemas.microsoft.com/office/drawing/2016/5/11/chartex" xmlns:cx6="http://schemas.microsoft.com/office/drawing/2016/5/12/chartex" xmlns:cx7="http://schemas.microsoft.com/office/drawing/2016/5/13/chartex" xmlns:cx8="http://schemas.microsoft.com/office/drawing/2016/5/14/chartex" xmlns:mc="http://schemas.openxmlformats.org/markup-compatibility/2006" xmlns:aink="http://schemas.microsoft.com/office/drawing/2016/ink" xmlns:am3d="http://schemas.microsoft.com/office/drawing/2017/model3d" xmlns:o="urn:schemas-microsoft-com:office:office" xmlns:oel="http://schemas.microsoft.com/office/2019/extlst" xmlns:r="http://schemas.openxmlformats.org/officeDocument/2006/relationships" xmlns:m="http://schemas.openxmlformats.org/officeDocument/2006/math" xmlns:v="urn:schemas-microsoft-com:vml" xmlns:wp14="http://schemas.microsoft.com/office/word/2010/wordprocessingDrawing" xmlns:wp="http://schemas.openxmlformats.org/drawingml/2006/wordprocessingDrawing" xmlns:w10="urn:schemas-microsoft-com:office:word" xmlns:w="http://schemas.openxmlformats.org/wordprocessingml/2006/main" xmlns:w14="http://schemas.microsoft.com/office/word/2010/wordml" xmlns:w15="http://schemas.microsoft.com/office/word/2012/wordml" xmlns:w16cex="http://schemas.microsoft.com/office/word/2018/wordml/cex" xmlns:w16cid="http://schemas.microsoft.com/office/word/2016/wordml/cid" xmlns:w16="http://schemas.microsoft.com/office/word/2018/wordml" xmlns:w16du="http://schemas.microsoft.com/office/word/2023/wordml/word16du" xmlns:w16sdtdh="http://schemas.microsoft.com/office/word/2020/wordml/sdtdatahash" xmlns:w16sdtfl="http://schemas.microsoft.com/office/word/2024/wordml/sdtformatlock" xmlns:w16se="http://schemas.microsoft.com/office/word/2015/wordml/symex" xmlns:wpg="http://schemas.microsoft.com/office/word/2010/wordprocessingGroup" xmlns:wpi="http://schemas.microsoft.com/office/word/2010/wordprocessingInk" xmlns:wne="http://schemas.microsoft.com/office/word/2006/wordml" xmlns:wps="http://schemas.microsoft.com/office/word/2010/wordprocessingShape" mc:Ignorable="w14 w15 w16se w16cid w16 w16cex w16sdtdh w16sdtfl w16du wp14">
+  <w15:commentEx w15:paraId="38B6DC0B" w15:done="0"/>
+  <w15:commentEx w15:paraId="5A246684" w15:done="0"/>
+  <w15:commentEx w15:paraId="417DAB99" w15:done="0"/>
+  <w15:commentEx w15:paraId="0D2CD7AA" w15:done="0"/>
+  <w15:commentEx w15:paraId="0C5A4863" w15:done="0"/>
+  <w15:commentEx w15:paraId="7E97B735" w15:done="0"/>
+  <w15:commentEx w15:paraId="1D5C63C4" w15:done="0"/>
+  <w15:commentEx w15:paraId="7C6C2540" w15:done="0"/>
+  <w15:commentEx w15:paraId="5BDDFA4A" w15:done="0"/>
+  <w15:commentEx w15:paraId="6DD7D467" w15:done="0"/>
+  <w15:commentEx w15:paraId="0BFC665D" w15:done="0"/>
+  <w15:commentEx w15:paraId="6CEFA379" w15:done="0"/>
+  <w15:commentEx w15:paraId="405F40CF" w15:done="0"/>
+  <w15:commentEx w15:paraId="214615C0" w15:done="0"/>
+  <w15:commentEx w15:paraId="18BD2458" w15:done="0"/>
+  <w15:commentEx w15:paraId="2B280349" w15:done="0"/>
+  <w15:commentEx w15:paraId="3912CDA7" w15:done="0"/>
+  <w15:commentEx w15:paraId="21685A1C" w15:done="0"/>
+  <w15:commentEx w15:paraId="3B55A0DD" w15:done="0"/>
+  <w15:commentEx w15:paraId="38CF6AC9" w15:done="0"/>
+  <w15:commentEx w15:paraId="084061B0" w15:done="0"/>
+  <w15:commentEx w15:paraId="28F0470D" w15:done="0"/>
+  <w15:commentEx w15:paraId="24E27459" w15:done="0"/>
+  <w15:commentEx w15:paraId="1E963DC5" w15:done="0"/>
+  <w15:commentEx w15:paraId="04CC7454" w15:done="0"/>
+  <w15:commentEx w15:paraId="3297721D" w15:done="0"/>
+</w15:commentsEx>
+</file>
+
+<file path=word/commentsIds.xml><?xml version="1.0" encoding="utf-8"?>
+<w16cid:commentsIds xmlns:wpc="http://schemas.microsoft.com/office/word/2010/wordprocessingCanvas" xmlns:cx="http://schemas.microsoft.com/office/drawing/2014/chartex" xmlns:cx1="http://schemas.microsoft.com/office/drawing/2015/9/8/chartex" xmlns:cx2="http://schemas.microsoft.com/office/drawing/2015/10/21/chartex" xmlns:cx3="http://schemas.microsoft.com/office/drawing/2016/5/9/chartex" xmlns:cx4="http://schemas.microsoft.com/office/drawing/2016/5/10/chartex" xmlns:cx5="http://schemas.microsoft.com/office/drawing/2016/5/11/chartex" xmlns:cx6="http://schemas.microsoft.com/office/drawing/2016/5/12/chartex" xmlns:cx7="http://schemas.microsoft.com/office/drawing/2016/5/13/chartex" xmlns:cx8="http://schemas.microsoft.com/office/drawing/2016/5/14/chartex" xmlns:mc="http://schemas.openxmlformats.org/markup-compatibility/2006" xmlns:aink="http://schemas.microsoft.com/office/drawing/2016/ink" xmlns:am3d="http://schemas.microsoft.com/office/drawing/2017/model3d" xmlns:o="urn:schemas-microsoft-com:office:office" xmlns:oel="http://schemas.microsoft.com/office/2019/extlst" xmlns:r="http://schemas.openxmlformats.org/officeDocument/2006/relationships" xmlns:m="http://schemas.openxmlformats.org/officeDocument/2006/math" xmlns:v="urn:schemas-microsoft-com:vml" xmlns:wp14="http://schemas.microsoft.com/office/word/2010/wordprocessingDrawing" xmlns:wp="http://schemas.openxmlformats.org/drawingml/2006/wordprocessingDrawing" xmlns:w10="urn:schemas-microsoft-com:office:word" xmlns:w="http://schemas.openxmlformats.org/wordprocessingml/2006/main" xmlns:w14="http://schemas.microsoft.com/office/word/2010/wordml" xmlns:w15="http://schemas.microsoft.com/office/word/2012/wordml" xmlns:w16cex="http://schemas.microsoft.com/office/word/2018/wordml/cex" xmlns:w16cid="http://schemas.microsoft.com/office/word/2016/wordml/cid" xmlns:w16="http://schemas.microsoft.com/office/word/2018/wordml" xmlns:w16du="http://schemas.microsoft.com/office/word/2023/wordml/word16du" xmlns:w16sdtdh="http://schemas.microsoft.com/office/word/2020/wordml/sdtdatahash" xmlns:w16sdtfl="http://schemas.microsoft.com/office/word/2024/wordml/sdtformatlock" xmlns:w16se="http://schemas.microsoft.com/office/word/2015/wordml/symex" xmlns:wpg="http://schemas.microsoft.com/office/word/2010/wordprocessingGroup" xmlns:wpi="http://schemas.microsoft.com/office/word/2010/wordprocessingInk" xmlns:wne="http://schemas.microsoft.com/office/word/2006/wordml" xmlns:wps="http://schemas.microsoft.com/office/word/2010/wordprocessingShape" mc:Ignorable="w14 w15 w16se w16cid w16 w16cex w16sdtdh w16sdtfl w16du wp14">
+  <w16cid:commentId w16cid:paraId="38B6DC0B" w16cid:durableId="38B6DC0B"/>
+  <w16cid:commentId w16cid:paraId="5A246684" w16cid:durableId="5A246684"/>
+  <w16cid:commentId w16cid:paraId="417DAB99" w16cid:durableId="417DAB99"/>
+  <w16cid:commentId w16cid:paraId="0D2CD7AA" w16cid:durableId="0D2CD7AA"/>
+  <w16cid:commentId w16cid:paraId="0C5A4863" w16cid:durableId="0C5A4863"/>
+  <w16cid:commentId w16cid:paraId="7E97B735" w16cid:durableId="7E97B735"/>
+  <w16cid:commentId w16cid:paraId="1D5C63C4" w16cid:durableId="1D5C63C4"/>
+  <w16cid:commentId w16cid:paraId="7C6C2540" w16cid:durableId="7C6C2540"/>
+  <w16cid:commentId w16cid:paraId="5BDDFA4A" w16cid:durableId="5BDDFA4A"/>
+  <w16cid:commentId w16cid:paraId="6DD7D467" w16cid:durableId="6DD7D467"/>
+  <w16cid:commentId w16cid:paraId="0BFC665D" w16cid:durableId="0BFC665D"/>
+  <w16cid:commentId w16cid:paraId="6CEFA379" w16cid:durableId="6CEFA379"/>
+  <w16cid:commentId w16cid:paraId="405F40CF" w16cid:durableId="405F40CF"/>
+  <w16cid:commentId w16cid:paraId="214615C0" w16cid:durableId="214615C0"/>
+  <w16cid:commentId w16cid:paraId="18BD2458" w16cid:durableId="18BD2458"/>
+  <w16cid:commentId w16cid:paraId="2B280349" w16cid:durableId="2B280349"/>
+  <w16cid:commentId w16cid:paraId="3912CDA7" w16cid:durableId="3912CDA7"/>
+  <w16cid:commentId w16cid:paraId="21685A1C" w16cid:durableId="21685A1C"/>
+  <w16cid:commentId w16cid:paraId="3B55A0DD" w16cid:durableId="3B55A0DD"/>
+  <w16cid:commentId w16cid:paraId="38CF6AC9" w16cid:durableId="38CF6AC9"/>
+  <w16cid:commentId w16cid:paraId="084061B0" w16cid:durableId="084061B0"/>
+  <w16cid:commentId w16cid:paraId="28F0470D" w16cid:durableId="28F0470D"/>
+  <w16cid:commentId w16cid:paraId="24E27459" w16cid:durableId="24E27459"/>
+  <w16cid:commentId w16cid:paraId="1E963DC5" w16cid:durableId="1E963DC5"/>
+  <w16cid:commentId w16cid:paraId="04CC7454" w16cid:durableId="04CC7454"/>
+  <w16cid:commentId w16cid:paraId="3297721D" w16cid:durableId="3297721D"/>
+</w16cid:commentsIds>
 </file>
 
 <file path=word/endnotes.xml><?xml version="1.0" encoding="utf-8"?>
@@ -6466,16 +6525,7 @@
 </file>
 
 <file path=customXml/item2.xml><?xml version="1.0" encoding="utf-8"?>
-<p:properties xmlns:p="http://schemas.microsoft.com/office/2006/metadata/properties" xmlns:xsi="http://www.w3.org/2001/XMLSchema-instance" xmlns:pc="http://schemas.microsoft.com/office/infopath/2007/PartnerControls">
-  <documentManagement>
-    <_ip_UnifiedCompliancePolicyUIAction xmlns="http://schemas.microsoft.com/sharepoint/v3" xsi:nil="true"/>
-    <_ip_UnifiedCompliancePolicyProperties xmlns="http://schemas.microsoft.com/sharepoint/v3" xsi:nil="true"/>
-    <TaxCatchAll xmlns="8b5671ec-d820-46eb-b915-4cb6a0c57ac2"/>
-    <lcf76f155ced4ddcb4097134ff3c332f xmlns="fc3c24a1-568e-439a-b362-56fd2d714a95">
-      <Terms xmlns="http://schemas.microsoft.com/office/infopath/2007/PartnerControls"/>
-    </lcf76f155ced4ddcb4097134ff3c332f>
-  </documentManagement>
-</p:properties>
+<b:Sources xmlns:b="http://schemas.openxmlformats.org/officeDocument/2006/bibliography" xmlns="http://schemas.openxmlformats.org/officeDocument/2006/bibliography" SelectedStyle="\APASixthEditionOfficeOnline.xsl" StyleName="APA" Version="6"/>
 </file>
 
 <file path=customXml/item3.xml><?xml version="1.0" encoding="utf-8"?>
@@ -6725,7 +6775,16 @@
 </file>
 
 <file path=customXml/item4.xml><?xml version="1.0" encoding="utf-8"?>
-<b:Sources xmlns:b="http://schemas.openxmlformats.org/officeDocument/2006/bibliography" xmlns="http://schemas.openxmlformats.org/officeDocument/2006/bibliography" SelectedStyle="\APASixthEditionOfficeOnline.xsl" StyleName="APA" Version="6"/>
+<p:properties xmlns:p="http://schemas.microsoft.com/office/2006/metadata/properties" xmlns:xsi="http://www.w3.org/2001/XMLSchema-instance" xmlns:pc="http://schemas.microsoft.com/office/infopath/2007/PartnerControls">
+  <documentManagement>
+    <_ip_UnifiedCompliancePolicyUIAction xmlns="http://schemas.microsoft.com/sharepoint/v3" xsi:nil="true"/>
+    <_ip_UnifiedCompliancePolicyProperties xmlns="http://schemas.microsoft.com/sharepoint/v3" xsi:nil="true"/>
+    <TaxCatchAll xmlns="8b5671ec-d820-46eb-b915-4cb6a0c57ac2"/>
+    <lcf76f155ced4ddcb4097134ff3c332f xmlns="fc3c24a1-568e-439a-b362-56fd2d714a95">
+      <Terms xmlns="http://schemas.microsoft.com/office/infopath/2007/PartnerControls"/>
+    </lcf76f155ced4ddcb4097134ff3c332f>
+  </documentManagement>
+</p:properties>
 </file>
 
 <file path=customXml/itemProps1.xml><?xml version="1.0" encoding="utf-8"?>
@@ -6737,13 +6796,9 @@
 </file>
 
 <file path=customXml/itemProps2.xml><?xml version="1.0" encoding="utf-8"?>
-<ds:datastoreItem xmlns:ds="http://schemas.openxmlformats.org/officeDocument/2006/customXml" ds:itemID="{967E11A9-8CEB-43E0-9590-9BA6F22AFBD8}">
+<ds:datastoreItem xmlns:ds="http://schemas.openxmlformats.org/officeDocument/2006/customXml" ds:itemID="{57B88D30-4392-4332-A947-A86BC235A954}">
   <ds:schemaRefs>
-    <ds:schemaRef ds:uri="http://schemas.microsoft.com/office/2006/metadata/properties"/>
-    <ds:schemaRef ds:uri="http://schemas.microsoft.com/office/infopath/2007/PartnerControls"/>
-    <ds:schemaRef ds:uri="http://schemas.microsoft.com/sharepoint/v3"/>
-    <ds:schemaRef ds:uri="8b5671ec-d820-46eb-b915-4cb6a0c57ac2"/>
-    <ds:schemaRef ds:uri="fc3c24a1-568e-439a-b362-56fd2d714a95"/>
+    <ds:schemaRef ds:uri="http://schemas.openxmlformats.org/officeDocument/2006/bibliography"/>
   </ds:schemaRefs>
 </ds:datastoreItem>
 </file>
@@ -6769,9 +6824,13 @@
 </file>
 
 <file path=customXml/itemProps4.xml><?xml version="1.0" encoding="utf-8"?>
-<ds:datastoreItem xmlns:ds="http://schemas.openxmlformats.org/officeDocument/2006/customXml" ds:itemID="{57B88D30-4392-4332-A947-A86BC235A954}">
+<ds:datastoreItem xmlns:ds="http://schemas.openxmlformats.org/officeDocument/2006/customXml" ds:itemID="{967E11A9-8CEB-43E0-9590-9BA6F22AFBD8}">
   <ds:schemaRefs>
-    <ds:schemaRef ds:uri="http://schemas.openxmlformats.org/officeDocument/2006/bibliography"/>
+    <ds:schemaRef ds:uri="http://schemas.microsoft.com/office/2006/metadata/properties"/>
+    <ds:schemaRef ds:uri="http://schemas.microsoft.com/office/infopath/2007/PartnerControls"/>
+    <ds:schemaRef ds:uri="http://schemas.microsoft.com/sharepoint/v3"/>
+    <ds:schemaRef ds:uri="8b5671ec-d820-46eb-b915-4cb6a0c57ac2"/>
+    <ds:schemaRef ds:uri="fc3c24a1-568e-439a-b362-56fd2d714a95"/>
   </ds:schemaRefs>
 </ds:datastoreItem>
 </file>
</xml_diff>